<commit_message>
dodavanje na kodovite vo mainot
</commit_message>
<xml_diff>
--- a/domasna-rabota-oop.docx
+++ b/domasna-rabota-oop.docx
@@ -89,6 +89,9 @@
         <w:pStyle w:val="ListParagraph"/>
       </w:pPr>
       <w:r>
+        <w:rPr>
+          <w:noProof/>
+        </w:rPr>
         <w:drawing>
           <wp:inline distT="0" distB="0" distL="0" distR="0" wp14:anchorId="1B119649" wp14:editId="4C445B39">
             <wp:extent cx="3422650" cy="6293636"/>
@@ -131,6 +134,9 @@
         <w:pStyle w:val="ListParagraph"/>
       </w:pPr>
       <w:r>
+        <w:rPr>
+          <w:noProof/>
+        </w:rPr>
         <w:lastRenderedPageBreak/>
         <w:drawing>
           <wp:inline distT="0" distB="0" distL="0" distR="0" wp14:anchorId="4F22E899" wp14:editId="54626F27">
@@ -271,6 +277,9 @@
         <w:pStyle w:val="ListParagraph"/>
       </w:pPr>
       <w:r>
+        <w:rPr>
+          <w:noProof/>
+        </w:rPr>
         <w:drawing>
           <wp:inline distT="0" distB="0" distL="0" distR="0" wp14:anchorId="758B3386" wp14:editId="348098B2">
             <wp:extent cx="2514600" cy="3815906"/>
@@ -313,6 +322,9 @@
         <w:pStyle w:val="ListParagraph"/>
       </w:pPr>
       <w:r>
+        <w:rPr>
+          <w:noProof/>
+        </w:rPr>
         <w:drawing>
           <wp:inline distT="0" distB="0" distL="0" distR="0" wp14:anchorId="0149CC5A" wp14:editId="6D4DDD8C">
             <wp:extent cx="4507096" cy="2679700"/>
@@ -372,6 +384,9 @@
         <w:pStyle w:val="ListParagraph"/>
       </w:pPr>
       <w:r>
+        <w:rPr>
+          <w:noProof/>
+        </w:rPr>
         <w:drawing>
           <wp:inline distT="0" distB="0" distL="0" distR="0" wp14:anchorId="258CE67D" wp14:editId="3FE5ADE4">
             <wp:extent cx="2870200" cy="4914727"/>
@@ -414,6 +429,9 @@
         <w:pStyle w:val="ListParagraph"/>
       </w:pPr>
       <w:r>
+        <w:rPr>
+          <w:noProof/>
+        </w:rPr>
         <w:drawing>
           <wp:inline distT="0" distB="0" distL="0" distR="0" wp14:anchorId="75325D5B" wp14:editId="5F43DD61">
             <wp:extent cx="4591050" cy="3082281"/>
@@ -469,6 +487,9 @@
         <w:pStyle w:val="ListParagraph"/>
       </w:pPr>
       <w:r>
+        <w:rPr>
+          <w:noProof/>
+        </w:rPr>
         <w:drawing>
           <wp:inline distT="0" distB="0" distL="0" distR="0" wp14:anchorId="1D04C4DD" wp14:editId="5F98CEA6">
             <wp:extent cx="2540000" cy="3840319"/>
@@ -505,14 +526,15 @@
           </wp:inline>
         </w:drawing>
       </w:r>
-      <w:bookmarkStart w:id="0" w:name="_GoBack"/>
-      <w:bookmarkEnd w:id="0"/>
-    </w:p>
-    <w:p>
-      <w:pPr>
-        <w:pStyle w:val="ListParagraph"/>
-      </w:pPr>
-      <w:r>
+    </w:p>
+    <w:p>
+      <w:pPr>
+        <w:pStyle w:val="ListParagraph"/>
+      </w:pPr>
+      <w:r>
+        <w:rPr>
+          <w:noProof/>
+        </w:rPr>
         <w:drawing>
           <wp:inline distT="0" distB="0" distL="0" distR="0" wp14:anchorId="71F83EDD" wp14:editId="1058F556">
             <wp:extent cx="4844248" cy="2946400"/>
@@ -552,6 +574,9 @@
     </w:p>
     <w:p>
       <w:r>
+        <w:rPr>
+          <w:noProof/>
+        </w:rPr>
         <w:drawing>
           <wp:inline distT="0" distB="0" distL="0" distR="0" wp14:anchorId="053F2F8E" wp14:editId="555D3FFA">
             <wp:extent cx="5258534" cy="971686"/>
@@ -588,8 +613,9 @@
           </wp:inline>
         </w:drawing>
       </w:r>
-    </w:p>
-    <w:p/>
+      <w:bookmarkStart w:id="0" w:name="_GoBack"/>
+      <w:bookmarkEnd w:id="0"/>
+    </w:p>
     <w:sectPr>
       <w:pgSz w:w="12240" w:h="15840"/>
       <w:pgMar w:top="1440" w:right="1440" w:bottom="1440" w:left="1440" w:header="720" w:footer="720" w:gutter="0"/>

</xml_diff>